<commit_message>
modified f2021 SWE + added f2021 design project
</commit_message>
<xml_diff>
--- a/syllabi/4513F2021Syllabus.docx
+++ b/syllabi/4513F2021Syllabus.docx
@@ -323,8 +323,8 @@
       <w:pPr>
         <w:spacing w:before="100" w:beforeAutospacing="1" w:after="100" w:afterAutospacing="1"/>
         <w:rPr>
-          <w:rFonts w:ascii="Calibri" w:eastAsia="Times New Roman" w:hAnsi="Calibri" w:cs="Calibri"/>
-          <w:color w:val="000000" w:themeColor="text1"/>
+          <w:rStyle w:val="Hyperlink"/>
+          <w:rFonts w:ascii="Calibri" w:eastAsia="Times New Roman" w:hAnsi="Calibri" w:cs="Calibri"/>
           <w:sz w:val="28"/>
           <w:szCs w:val="28"/>
         </w:rPr>
@@ -382,16 +382,69 @@
             <w:sz w:val="28"/>
             <w:szCs w:val="28"/>
           </w:rPr>
-          <w:t>gl177</w:t>
+          <w:t>gl1776@nyu.edu</w:t>
         </w:r>
+      </w:hyperlink>
+    </w:p>
+    <w:p>
+      <w:pPr>
+        <w:spacing w:before="100" w:beforeAutospacing="1" w:after="100" w:afterAutospacing="1"/>
+        <w:ind w:firstLine="720"/>
+        <w:rPr>
+          <w:rFonts w:ascii="Calibri" w:eastAsia="Times New Roman" w:hAnsi="Calibri" w:cs="Calibri"/>
+          <w:color w:val="000000" w:themeColor="text1"/>
+          <w:sz w:val="28"/>
+          <w:szCs w:val="28"/>
+        </w:rPr>
+      </w:pPr>
+      <w:r>
+        <w:rPr>
+          <w:rFonts w:ascii="Calibri" w:eastAsia="Times New Roman" w:hAnsi="Calibri" w:cs="Calibri"/>
+          <w:color w:val="000000" w:themeColor="text1"/>
+          <w:sz w:val="28"/>
+          <w:szCs w:val="28"/>
+        </w:rPr>
+        <w:t xml:space="preserve">Dennis </w:t>
+      </w:r>
+      <w:proofErr w:type="spellStart"/>
+      <w:r>
+        <w:rPr>
+          <w:rFonts w:ascii="Calibri" w:eastAsia="Times New Roman" w:hAnsi="Calibri" w:cs="Calibri"/>
+          <w:color w:val="000000" w:themeColor="text1"/>
+          <w:sz w:val="28"/>
+          <w:szCs w:val="28"/>
+        </w:rPr>
+        <w:t>Fenchenko</w:t>
+      </w:r>
+      <w:proofErr w:type="spellEnd"/>
+      <w:r>
+        <w:rPr>
+          <w:rFonts w:ascii="Calibri" w:eastAsia="Times New Roman" w:hAnsi="Calibri" w:cs="Calibri"/>
+          <w:color w:val="000000" w:themeColor="text1"/>
+          <w:sz w:val="28"/>
+          <w:szCs w:val="28"/>
+        </w:rPr>
+        <w:tab/>
+      </w:r>
+      <w:r>
+        <w:rPr>
+          <w:rFonts w:ascii="Calibri" w:eastAsia="Times New Roman" w:hAnsi="Calibri" w:cs="Calibri"/>
+          <w:color w:val="000000" w:themeColor="text1"/>
+          <w:sz w:val="28"/>
+          <w:szCs w:val="28"/>
+        </w:rPr>
+        <w:tab/>
+      </w:r>
+      <w:hyperlink r:id="rId6" w:history="1">
         <w:r>
           <w:rPr>
             <w:rStyle w:val="Hyperlink"/>
-            <w:rFonts w:ascii="Calibri" w:eastAsia="Times New Roman" w:hAnsi="Calibri" w:cs="Calibri"/>
+            <w:rFonts w:cstheme="minorHAnsi"/>
             <w:sz w:val="28"/>
             <w:szCs w:val="28"/>
+            <w:shd w:val="clear" w:color="auto" w:fill="FFFFFF"/>
           </w:rPr>
-          <w:t>6@nyu.edu</w:t>
+          <w:t>df1911@nyu.edu</w:t>
         </w:r>
       </w:hyperlink>
     </w:p>
@@ -670,17 +723,24 @@
         <w:t xml:space="preserve">, </w:t>
       </w:r>
       <w:r>
-        <w:rPr>
-          <w:rFonts w:ascii="Calibri" w:eastAsia="Times New Roman" w:hAnsi="Calibri" w:cs="Calibri"/>
-        </w:rPr>
-        <w:t>Online</w:t>
-      </w:r>
-    </w:p>
-    <w:p>
-      <w:pPr>
-        <w:spacing w:before="100" w:beforeAutospacing="1" w:after="100" w:afterAutospacing="1"/>
-        <w:rPr>
-          <w:rFonts w:ascii="Times New Roman" w:eastAsia="Times New Roman" w:hAnsi="Times New Roman" w:cs="Times New Roman"/>
+        <w:t>DIBN LC400</w:t>
+      </w:r>
+    </w:p>
+    <w:p>
+      <w:pPr>
+        <w:spacing w:before="100" w:beforeAutospacing="1" w:after="100" w:afterAutospacing="1"/>
+        <w:ind w:firstLine="720"/>
+        <w:rPr>
+          <w:rFonts w:ascii="Calibri" w:eastAsia="Times New Roman" w:hAnsi="Calibri" w:cs="Calibri"/>
+        </w:rPr>
+      </w:pPr>
+    </w:p>
+    <w:p>
+      <w:pPr>
+        <w:spacing w:before="100" w:beforeAutospacing="1" w:after="100" w:afterAutospacing="1"/>
+        <w:ind w:firstLine="720"/>
+        <w:rPr>
+          <w:rFonts w:ascii="Calibri" w:eastAsia="Times New Roman" w:hAnsi="Calibri" w:cs="Calibri"/>
         </w:rPr>
       </w:pPr>
     </w:p>
@@ -698,6 +758,7 @@
           <w:bCs/>
           <w:color w:val="006DBF"/>
         </w:rPr>
+        <w:lastRenderedPageBreak/>
         <w:t xml:space="preserve">Course Objectives </w:t>
       </w:r>
     </w:p>
@@ -718,7 +779,6 @@
           <w:sz w:val="20"/>
           <w:szCs w:val="20"/>
         </w:rPr>
-        <w:lastRenderedPageBreak/>
         <w:t xml:space="preserve">The goal </w:t>
       </w:r>
       <w:r>
@@ -727,7 +787,25 @@
           <w:sz w:val="22"/>
           <w:szCs w:val="22"/>
         </w:rPr>
-        <w:t xml:space="preserve">of this course is to introduce you to software-engineering techniques that can be applied to practical software projects. Upon the successful completion of the course you will be </w:t>
+        <w:t xml:space="preserve">of this course is to introduce you to software-engineering techniques that can be applied to practical software projects. Upon the successful completion of the </w:t>
+      </w:r>
+      <w:proofErr w:type="gramStart"/>
+      <w:r>
+        <w:rPr>
+          <w:rFonts w:ascii="Calibri" w:eastAsia="Times New Roman" w:hAnsi="Calibri" w:cs="Calibri"/>
+          <w:sz w:val="22"/>
+          <w:szCs w:val="22"/>
+        </w:rPr>
+        <w:t>course</w:t>
+      </w:r>
+      <w:proofErr w:type="gramEnd"/>
+      <w:r>
+        <w:rPr>
+          <w:rFonts w:ascii="Calibri" w:eastAsia="Times New Roman" w:hAnsi="Calibri" w:cs="Calibri"/>
+          <w:sz w:val="22"/>
+          <w:szCs w:val="22"/>
+        </w:rPr>
+        <w:t xml:space="preserve"> you will be </w:t>
       </w:r>
       <w:r>
         <w:rPr>
@@ -823,7 +901,25 @@
           <w:sz w:val="22"/>
           <w:szCs w:val="22"/>
         </w:rPr>
-        <w:t xml:space="preserve">Create a software design using techniques for Object-Oriented, function-based and real- time systems to design and build software </w:t>
+        <w:t>Create a software design using techniques for Object-Oriented, function-</w:t>
+      </w:r>
+      <w:proofErr w:type="gramStart"/>
+      <w:r>
+        <w:rPr>
+          <w:rFonts w:ascii="Calibri" w:eastAsia="Times New Roman" w:hAnsi="Calibri" w:cs="Calibri"/>
+          <w:sz w:val="22"/>
+          <w:szCs w:val="22"/>
+        </w:rPr>
+        <w:t>based</w:t>
+      </w:r>
+      <w:proofErr w:type="gramEnd"/>
+      <w:r>
+        <w:rPr>
+          <w:rFonts w:ascii="Calibri" w:eastAsia="Times New Roman" w:hAnsi="Calibri" w:cs="Calibri"/>
+          <w:sz w:val="22"/>
+          <w:szCs w:val="22"/>
+        </w:rPr>
+        <w:t xml:space="preserve"> and real- time systems to design and build software </w:t>
       </w:r>
     </w:p>
     <w:p>
@@ -1003,7 +1099,37 @@
           <w:sz w:val="22"/>
           <w:szCs w:val="22"/>
         </w:rPr>
-        <w:t xml:space="preserve">My stress in this course is on the process of learning. If you strive to understand and apply the concepts you learned in class, you will be successful in it. Asking questions and doing is the best way to learn. There are no stupid questions. You are not in class to impress me but to learn and develop one step closer to being an independent researcher. Asking a lot and early is the way to go. Do not wait for five minutes before homework due time/quiz/project presentation to ask a question because I will not have sufficient time to go into details with you. </w:t>
+        <w:t xml:space="preserve">My stress in this course is on the process of learning. If you strive to understand and apply the concepts you learned in </w:t>
+      </w:r>
+      <w:proofErr w:type="gramStart"/>
+      <w:r>
+        <w:rPr>
+          <w:rFonts w:ascii="Calibri" w:eastAsia="Times New Roman" w:hAnsi="Calibri" w:cs="Calibri"/>
+          <w:color w:val="666666"/>
+          <w:sz w:val="22"/>
+          <w:szCs w:val="22"/>
+        </w:rPr>
+        <w:t>class,</w:t>
+      </w:r>
+      <w:proofErr w:type="gramEnd"/>
+      <w:r>
+        <w:rPr>
+          <w:rFonts w:ascii="Calibri" w:eastAsia="Times New Roman" w:hAnsi="Calibri" w:cs="Calibri"/>
+          <w:color w:val="666666"/>
+          <w:sz w:val="22"/>
+          <w:szCs w:val="22"/>
+        </w:rPr>
+        <w:t xml:space="preserve"> you will be successful in it. Asking questions and doing is the best way to learn. There are no stupid questions. You are not in class to impress me but to learn and develop one step closer to being an independent researcher. Asking a lot and early is the way to </w:t>
+      </w:r>
+      <w:r>
+        <w:rPr>
+          <w:rFonts w:ascii="Calibri" w:eastAsia="Times New Roman" w:hAnsi="Calibri" w:cs="Calibri"/>
+          <w:color w:val="666666"/>
+          <w:sz w:val="22"/>
+          <w:szCs w:val="22"/>
+        </w:rPr>
+        <w:lastRenderedPageBreak/>
+        <w:t xml:space="preserve">go. Do not wait for five minutes before homework due time/quiz/project presentation to ask a question because I will not have sufficient time to go into details with you. </w:t>
       </w:r>
     </w:p>
     <w:p>
@@ -1021,7 +1147,6 @@
           <w:sz w:val="22"/>
           <w:szCs w:val="22"/>
         </w:rPr>
-        <w:lastRenderedPageBreak/>
         <w:t xml:space="preserve">All course material will be posted on NYU Classes. Lecture topics can change without notice depending on the students enrolled and their backgrounds. </w:t>
       </w:r>
     </w:p>
@@ -1323,7 +1448,25 @@
           <w:sz w:val="22"/>
           <w:szCs w:val="22"/>
         </w:rPr>
-        <w:t xml:space="preserve">Format/Media: PowerPoint or other delivery mechanisms (i.e. Web-based) </w:t>
+        <w:t>Format/Media: PowerPoint or other delivery mechanisms (</w:t>
+      </w:r>
+      <w:proofErr w:type="gramStart"/>
+      <w:r>
+        <w:rPr>
+          <w:rFonts w:ascii="Calibri" w:eastAsia="Times New Roman" w:hAnsi="Calibri" w:cs="Calibri"/>
+          <w:sz w:val="22"/>
+          <w:szCs w:val="22"/>
+        </w:rPr>
+        <w:t>i.e.</w:t>
+      </w:r>
+      <w:proofErr w:type="gramEnd"/>
+      <w:r>
+        <w:rPr>
+          <w:rFonts w:ascii="Calibri" w:eastAsia="Times New Roman" w:hAnsi="Calibri" w:cs="Calibri"/>
+          <w:sz w:val="22"/>
+          <w:szCs w:val="22"/>
+        </w:rPr>
+        <w:t xml:space="preserve"> Web-based) </w:t>
       </w:r>
     </w:p>
     <w:p>
@@ -1584,7 +1727,6 @@
           <w:bCs/>
           <w:color w:val="006DBF"/>
         </w:rPr>
-        <w:lastRenderedPageBreak/>
         <w:t>Textbooks, Readings, materials</w:t>
       </w:r>
     </w:p>
@@ -2058,6 +2200,7 @@
           <w:bCs/>
           <w:color w:val="518CD3"/>
         </w:rPr>
+        <w:lastRenderedPageBreak/>
         <w:t xml:space="preserve">Class Participation </w:t>
       </w:r>
     </w:p>
@@ -2075,7 +2218,6 @@
           <w:sz w:val="22"/>
           <w:szCs w:val="22"/>
         </w:rPr>
-        <w:lastRenderedPageBreak/>
         <w:t xml:space="preserve">Class participation includes actively engaging in class dialog and discussions and formal oral presentations. </w:t>
       </w:r>
     </w:p>
@@ -2334,7 +2476,27 @@
           <w:sz w:val="22"/>
           <w:szCs w:val="22"/>
         </w:rPr>
-        <w:t xml:space="preserve">Homework will be assigned and solutions posted at this course site. Students are required to turn in their homework on time, by the beginning of the class, on the day the homework is due. Homework will count toward the final grade. </w:t>
+        <w:t xml:space="preserve">Homework will be </w:t>
+      </w:r>
+      <w:proofErr w:type="gramStart"/>
+      <w:r>
+        <w:rPr>
+          <w:rFonts w:ascii="Calibri" w:eastAsia="Times New Roman" w:hAnsi="Calibri" w:cs="Calibri"/>
+          <w:color w:val="666666"/>
+          <w:sz w:val="22"/>
+          <w:szCs w:val="22"/>
+        </w:rPr>
+        <w:t>assigned</w:t>
+      </w:r>
+      <w:proofErr w:type="gramEnd"/>
+      <w:r>
+        <w:rPr>
+          <w:rFonts w:ascii="Calibri" w:eastAsia="Times New Roman" w:hAnsi="Calibri" w:cs="Calibri"/>
+          <w:color w:val="666666"/>
+          <w:sz w:val="22"/>
+          <w:szCs w:val="22"/>
+        </w:rPr>
+        <w:t xml:space="preserve"> and solutions posted at this course site. Students are required to turn in their homework on time, by the beginning of the class, on the day the homework is due. Homework will count toward the final grade. </w:t>
       </w:r>
     </w:p>
     <w:p>
@@ -2441,7 +2603,7 @@
           <w:sz w:val="22"/>
           <w:szCs w:val="22"/>
         </w:rPr>
-        <w:t xml:space="preserve">Grading is absolute, not on a curve. This means I will grade you based solely on your work and will not compare you to the others in the class. This is done so that you can obtain a grade based on your independent performance and not in competition with others. This also </w:t>
+        <w:t xml:space="preserve">Grading is absolute, not on a curve. This means I will grade you based solely on your work and will not compare you to the others in the class. This is done so that you can obtain a </w:t>
       </w:r>
       <w:r>
         <w:rPr>
@@ -2451,7 +2613,7 @@
           <w:szCs w:val="22"/>
         </w:rPr>
         <w:lastRenderedPageBreak/>
-        <w:t xml:space="preserve">means that everyone can get an A (everyone can get another grade as well, but I am hoping you will strive for better). The final grade will be calculated as follows: </w:t>
+        <w:t xml:space="preserve">grade based on your independent performance and not in competition with others. This also means that everyone can get an A (everyone can get another grade as well, but I am hoping you will strive for better). The final grade will be calculated as follows: </w:t>
       </w:r>
     </w:p>
     <w:p>
@@ -2807,7 +2969,43 @@
           <w:sz w:val="22"/>
           <w:szCs w:val="22"/>
         </w:rPr>
-        <w:t xml:space="preserve">Plagiarism, cheating, sharing of examination answers, submitting work done by others as your own, and all other forms of deception proscribed in University rules are forbidden. For the sake of your own dignity and self-esteem, it is better to get a low grade than to engage in dishonesty. (see NYU/Tandon Policy for additional details). </w:t>
+        <w:t xml:space="preserve">Plagiarism, cheating, sharing of examination answers, submitting work done by others as your own, and all other forms of deception proscribed in </w:t>
+      </w:r>
+      <w:proofErr w:type="gramStart"/>
+      <w:r>
+        <w:rPr>
+          <w:rFonts w:ascii="Calibri" w:eastAsia="Times New Roman" w:hAnsi="Calibri" w:cs="Calibri"/>
+          <w:sz w:val="22"/>
+          <w:szCs w:val="22"/>
+        </w:rPr>
+        <w:t>University</w:t>
+      </w:r>
+      <w:proofErr w:type="gramEnd"/>
+      <w:r>
+        <w:rPr>
+          <w:rFonts w:ascii="Calibri" w:eastAsia="Times New Roman" w:hAnsi="Calibri" w:cs="Calibri"/>
+          <w:sz w:val="22"/>
+          <w:szCs w:val="22"/>
+        </w:rPr>
+        <w:t xml:space="preserve"> rules are forbidden. For the sake of your own dignity and self-esteem, it is better to get a low grade than to engage in dishonesty. (</w:t>
+      </w:r>
+      <w:proofErr w:type="gramStart"/>
+      <w:r>
+        <w:rPr>
+          <w:rFonts w:ascii="Calibri" w:eastAsia="Times New Roman" w:hAnsi="Calibri" w:cs="Calibri"/>
+          <w:sz w:val="22"/>
+          <w:szCs w:val="22"/>
+        </w:rPr>
+        <w:t>see</w:t>
+      </w:r>
+      <w:proofErr w:type="gramEnd"/>
+      <w:r>
+        <w:rPr>
+          <w:rFonts w:ascii="Calibri" w:eastAsia="Times New Roman" w:hAnsi="Calibri" w:cs="Calibri"/>
+          <w:sz w:val="22"/>
+          <w:szCs w:val="22"/>
+        </w:rPr>
+        <w:t xml:space="preserve"> NYU/Tandon Policy for additional details). </w:t>
       </w:r>
       <w:r>
         <w:rPr>
@@ -2816,7 +3014,17 @@
           <w:sz w:val="22"/>
           <w:szCs w:val="22"/>
         </w:rPr>
-        <w:t xml:space="preserve">https://engineering.nyu.edu/campus-and- community/student-life/office-student-affairs/policies/student-code-conduct and </w:t>
+        <w:t xml:space="preserve">https://engineering.nyu.edu/campus-and- </w:t>
+      </w:r>
+      <w:r>
+        <w:rPr>
+          <w:rFonts w:ascii="Calibri" w:eastAsia="Times New Roman" w:hAnsi="Calibri" w:cs="Calibri"/>
+          <w:color w:val="0000FF"/>
+          <w:sz w:val="22"/>
+          <w:szCs w:val="22"/>
+        </w:rPr>
+        <w:lastRenderedPageBreak/>
+        <w:t xml:space="preserve">community/student-life/office-student-affairs/policies/student-code-conduct and </w:t>
       </w:r>
       <w:r>
         <w:rPr>
@@ -2825,7 +3033,6 @@
           <w:sz w:val="22"/>
           <w:szCs w:val="22"/>
         </w:rPr>
-        <w:lastRenderedPageBreak/>
         <w:t xml:space="preserve">https://www.nyu.edu/about/policies-guidelines-compliance/policies-and-guidelines/university- student-conduct-policy.html </w:t>
       </w:r>
     </w:p>
@@ -3370,7 +3577,27 @@
           <w:sz w:val="22"/>
           <w:szCs w:val="22"/>
         </w:rPr>
-        <w:t xml:space="preserve">"Learner engagement, both in class and online, is an important element of this course. I will be looking at our class interactions both in person and digitally in order to tailor the course to best meet your learning needs and make improvements to the course design overall. In person, this means “reading the room” by looking at how students engage with different course materials and activities. Online this means digitally “reading the room” by looking at information about how students engage with different course materials and activities." </w:t>
+        <w:t xml:space="preserve">"Learner engagement, both in class and online, is an important element of this course. I will be looking at our class interactions both in person and digitally </w:t>
+      </w:r>
+      <w:proofErr w:type="gramStart"/>
+      <w:r>
+        <w:rPr>
+          <w:rFonts w:ascii="Calibri" w:eastAsia="Times New Roman" w:hAnsi="Calibri" w:cs="Calibri"/>
+          <w:color w:val="333A44"/>
+          <w:sz w:val="22"/>
+          <w:szCs w:val="22"/>
+        </w:rPr>
+        <w:t>in order to</w:t>
+      </w:r>
+      <w:proofErr w:type="gramEnd"/>
+      <w:r>
+        <w:rPr>
+          <w:rFonts w:ascii="Calibri" w:eastAsia="Times New Roman" w:hAnsi="Calibri" w:cs="Calibri"/>
+          <w:color w:val="333A44"/>
+          <w:sz w:val="22"/>
+          <w:szCs w:val="22"/>
+        </w:rPr>
+        <w:t xml:space="preserve"> tailor the course to best meet your learning needs and make improvements to the course design overall. In person, this means “reading the room” by looking at how students engage with different course materials and activities. Online this means digitally “reading the room” by looking at information about how students engage with different course materials and activities." </w:t>
       </w:r>
     </w:p>
     <w:p>

</xml_diff>

<commit_message>
changed course objectives bullet points
</commit_message>
<xml_diff>
--- a/syllabi/4513F2021Syllabus.docx
+++ b/syllabi/4513F2021Syllabus.docx
@@ -787,25 +787,7 @@
           <w:sz w:val="22"/>
           <w:szCs w:val="22"/>
         </w:rPr>
-        <w:t xml:space="preserve">of this course is to introduce you to software-engineering techniques that can be applied to practical software projects. Upon the successful completion of the </w:t>
-      </w:r>
-      <w:proofErr w:type="gramStart"/>
-      <w:r>
-        <w:rPr>
-          <w:rFonts w:ascii="Calibri" w:eastAsia="Times New Roman" w:hAnsi="Calibri" w:cs="Calibri"/>
-          <w:sz w:val="22"/>
-          <w:szCs w:val="22"/>
-        </w:rPr>
-        <w:t>course</w:t>
-      </w:r>
-      <w:proofErr w:type="gramEnd"/>
-      <w:r>
-        <w:rPr>
-          <w:rFonts w:ascii="Calibri" w:eastAsia="Times New Roman" w:hAnsi="Calibri" w:cs="Calibri"/>
-          <w:sz w:val="22"/>
-          <w:szCs w:val="22"/>
-        </w:rPr>
-        <w:t xml:space="preserve"> you will be </w:t>
+        <w:t xml:space="preserve">of this course is to introduce you to software-engineering techniques that can be applied to practical software projects. Upon the successful completion of the course you will be </w:t>
       </w:r>
       <w:r>
         <w:rPr>
@@ -857,7 +839,7 @@
           <w:sz w:val="22"/>
           <w:szCs w:val="22"/>
         </w:rPr>
-        <w:t xml:space="preserve">Perform creative problem discovery, understand the challenges of idea generation as part of the I2E initiative. Use various tools for idea generation and for focusing project discussion used in selecting team projects </w:t>
+        <w:t xml:space="preserve">Perform software requirements election and specification including software architecture, analysis, design, and prototyping </w:t>
       </w:r>
     </w:p>
     <w:p>
@@ -879,7 +861,7 @@
           <w:sz w:val="22"/>
           <w:szCs w:val="22"/>
         </w:rPr>
-        <w:t xml:space="preserve">Perform software requirements election and specification including software architecture, analysis, design, and prototyping </w:t>
+        <w:t xml:space="preserve">Create a software design using techniques for Object-Oriented, function-based and real- time systems to design and build software </w:t>
       </w:r>
     </w:p>
     <w:p>
@@ -901,25 +883,7 @@
           <w:sz w:val="22"/>
           <w:szCs w:val="22"/>
         </w:rPr>
-        <w:t>Create a software design using techniques for Object-Oriented, function-</w:t>
-      </w:r>
-      <w:proofErr w:type="gramStart"/>
-      <w:r>
-        <w:rPr>
-          <w:rFonts w:ascii="Calibri" w:eastAsia="Times New Roman" w:hAnsi="Calibri" w:cs="Calibri"/>
-          <w:sz w:val="22"/>
-          <w:szCs w:val="22"/>
-        </w:rPr>
-        <w:t>based</w:t>
-      </w:r>
-      <w:proofErr w:type="gramEnd"/>
-      <w:r>
-        <w:rPr>
-          <w:rFonts w:ascii="Calibri" w:eastAsia="Times New Roman" w:hAnsi="Calibri" w:cs="Calibri"/>
-          <w:sz w:val="22"/>
-          <w:szCs w:val="22"/>
-        </w:rPr>
-        <w:t xml:space="preserve"> and real- time systems to design and build software </w:t>
+        <w:t xml:space="preserve">Explain how software reliability and software life cycle support processes including testing (verification and validation), software reviews, configuration management, and defect detection and correction strategies are implemented </w:t>
       </w:r>
     </w:p>
     <w:p>
@@ -941,7 +905,39 @@
           <w:sz w:val="22"/>
           <w:szCs w:val="22"/>
         </w:rPr>
-        <w:t xml:space="preserve">Explain how software reliability and software life cycle support processes including testing (verification and validation), software reviews, configuration management, and defect detection and correction strategies are implemented </w:t>
+        <w:t xml:space="preserve">Utilize software project management, process improvement, and quality </w:t>
+      </w:r>
+      <w:r>
+        <w:rPr>
+          <w:rFonts w:ascii="Calibri" w:eastAsia="Times New Roman" w:hAnsi="Calibri" w:cs="Calibri"/>
+          <w:sz w:val="22"/>
+          <w:szCs w:val="22"/>
+        </w:rPr>
+        <w:t xml:space="preserve">control to </w:t>
+      </w:r>
+      <w:r>
+        <w:rPr>
+          <w:rFonts w:ascii="Calibri" w:eastAsia="Times New Roman" w:hAnsi="Calibri" w:cs="Calibri"/>
+          <w:sz w:val="22"/>
+          <w:szCs w:val="22"/>
+        </w:rPr>
+        <w:t>conduct</w:t>
+      </w:r>
+      <w:r>
+        <w:rPr>
+          <w:rFonts w:ascii="Calibri" w:eastAsia="Times New Roman" w:hAnsi="Calibri" w:cs="Calibri"/>
+          <w:sz w:val="22"/>
+          <w:szCs w:val="22"/>
+        </w:rPr>
+        <w:t xml:space="preserve"> </w:t>
+      </w:r>
+      <w:r>
+        <w:rPr>
+          <w:rFonts w:ascii="Calibri" w:eastAsia="Times New Roman" w:hAnsi="Calibri" w:cs="Calibri"/>
+          <w:sz w:val="22"/>
+          <w:szCs w:val="22"/>
+        </w:rPr>
+        <w:t xml:space="preserve">project oversight and tracking. </w:t>
       </w:r>
     </w:p>
     <w:p>
@@ -963,15 +959,11 @@
           <w:sz w:val="22"/>
           <w:szCs w:val="22"/>
         </w:rPr>
-        <w:t xml:space="preserve">Utilize software project management, process improvement, and quality are studied as the basis for project oversight and tracking. </w:t>
-      </w:r>
-    </w:p>
-    <w:p>
-      <w:pPr>
-        <w:numPr>
-          <w:ilvl w:val="0"/>
-          <w:numId w:val="1"/>
-        </w:numPr>
+        <w:t xml:space="preserve">Complete a class project to demonstrate the software engineering processes and life cycle. Utilize oral presentation skills in a formal project presentation. </w:t>
+      </w:r>
+    </w:p>
+    <w:p>
+      <w:pPr>
         <w:spacing w:before="100" w:beforeAutospacing="1" w:after="100" w:afterAutospacing="1"/>
         <w:rPr>
           <w:rFonts w:ascii="SymbolMT" w:eastAsia="Times New Roman" w:hAnsi="SymbolMT" w:cs="Times New Roman"/>
@@ -982,15 +974,17 @@
       <w:r>
         <w:rPr>
           <w:rFonts w:ascii="Calibri" w:eastAsia="Times New Roman" w:hAnsi="Calibri" w:cs="Calibri"/>
-          <w:sz w:val="22"/>
-          <w:szCs w:val="22"/>
-        </w:rPr>
-        <w:t xml:space="preserve">Complete a class project utilizing the Personal Software Process to demonstrate the software engineering processes and life cycle. Utilize oral presentation skills in a formal project presentation. </w:t>
-      </w:r>
-    </w:p>
-    <w:p>
-      <w:pPr>
-        <w:spacing w:before="100" w:beforeAutospacing="1" w:after="100" w:afterAutospacing="1"/>
+          <w:b/>
+          <w:bCs/>
+          <w:color w:val="006DBF"/>
+        </w:rPr>
+        <w:t xml:space="preserve">General Content </w:t>
+      </w:r>
+    </w:p>
+    <w:p>
+      <w:pPr>
+        <w:spacing w:before="100" w:beforeAutospacing="1" w:after="100" w:afterAutospacing="1"/>
+        <w:ind w:left="720"/>
         <w:rPr>
           <w:rFonts w:ascii="SymbolMT" w:eastAsia="Times New Roman" w:hAnsi="SymbolMT" w:cs="Times New Roman"/>
           <w:sz w:val="22"/>
@@ -1000,11 +994,47 @@
       <w:r>
         <w:rPr>
           <w:rFonts w:ascii="Calibri" w:eastAsia="Times New Roman" w:hAnsi="Calibri" w:cs="Calibri"/>
-          <w:b/>
-          <w:bCs/>
-          <w:color w:val="006DBF"/>
-        </w:rPr>
-        <w:t xml:space="preserve">General Content </w:t>
+          <w:sz w:val="22"/>
+          <w:szCs w:val="22"/>
+        </w:rPr>
+        <w:t xml:space="preserve">This is the first course in a two-course software engineering design sequence. Focusing on software engineering, the course introduces techniques to specify, evaluate, design, test, and document medium to large scale software systems. This course introduces software engineering techniques to specify, design, test, and document medium and large software systems. Creative problem discovery techniques and processes are used for project selection in a team environment. Design techniques include Information engineering, object-oriented, and complexity measures; testing methods such as path testing, exhaustive test models, and construction of test data. An introduction to software tools and project management techniques is presented. Student projects involve team software development and tracking, and a formal oral presentation. </w:t>
+      </w:r>
+    </w:p>
+    <w:p>
+      <w:pPr>
+        <w:spacing w:before="100" w:beforeAutospacing="1" w:after="100" w:afterAutospacing="1"/>
+        <w:rPr>
+          <w:rFonts w:ascii="SymbolMT" w:eastAsia="Times New Roman" w:hAnsi="SymbolMT" w:cs="Times New Roman"/>
+          <w:sz w:val="22"/>
+          <w:szCs w:val="22"/>
+        </w:rPr>
+      </w:pPr>
+      <w:r>
+        <w:rPr>
+          <w:rFonts w:ascii="Calibri" w:eastAsia="Times New Roman" w:hAnsi="Calibri" w:cs="Calibri"/>
+          <w:b/>
+          <w:bCs/>
+          <w:color w:val="518CD3"/>
+        </w:rPr>
+        <w:t xml:space="preserve">Methods of </w:t>
+      </w:r>
+      <w:r>
+        <w:rPr>
+          <w:rFonts w:ascii="Calibri" w:eastAsia="Times New Roman" w:hAnsi="Calibri" w:cs="Calibri"/>
+          <w:b/>
+          <w:bCs/>
+          <w:color w:val="518CD3"/>
+        </w:rPr>
+        <w:t>I</w:t>
+      </w:r>
+      <w:r>
+        <w:rPr>
+          <w:rFonts w:ascii="Calibri" w:eastAsia="Times New Roman" w:hAnsi="Calibri" w:cs="Calibri"/>
+          <w:b/>
+          <w:bCs/>
+          <w:color w:val="518CD3"/>
+        </w:rPr>
+        <w:t xml:space="preserve">nstruction </w:t>
       </w:r>
     </w:p>
     <w:p>
@@ -1023,12 +1053,13 @@
           <w:sz w:val="22"/>
           <w:szCs w:val="22"/>
         </w:rPr>
-        <w:t xml:space="preserve">This is the first course in a two-course software engineering design sequence. Focusing on software engineering, the course introduces techniques to specify, evaluate, design, test, and document medium to large scale software systems. This course introduces software engineering techniques to specify, design, test, and document medium and large software systems. Creative problem discovery techniques and processes are used for project selection in a team environment. Design techniques include Information engineering, object-oriented, and complexity measures; testing methods such as path testing, exhaustive test models, and construction of test data. An introduction to software tools and project management techniques is presented. Student projects involve team software development and tracking, and a formal oral presentation. </w:t>
-      </w:r>
-    </w:p>
-    <w:p>
-      <w:pPr>
-        <w:spacing w:before="100" w:beforeAutospacing="1" w:after="100" w:afterAutospacing="1"/>
+        <w:t xml:space="preserve">The primary method of instruction is lectures supplemented with related assignments, readings, and projects </w:t>
+      </w:r>
+    </w:p>
+    <w:p>
+      <w:pPr>
+        <w:spacing w:before="100" w:beforeAutospacing="1" w:after="100" w:afterAutospacing="1"/>
+        <w:ind w:left="720"/>
         <w:rPr>
           <w:rFonts w:ascii="SymbolMT" w:eastAsia="Times New Roman" w:hAnsi="SymbolMT" w:cs="Times New Roman"/>
           <w:sz w:val="22"/>
@@ -1038,132 +1069,46 @@
       <w:r>
         <w:rPr>
           <w:rFonts w:ascii="Calibri" w:eastAsia="Times New Roman" w:hAnsi="Calibri" w:cs="Calibri"/>
+          <w:color w:val="666666"/>
+          <w:sz w:val="22"/>
+          <w:szCs w:val="22"/>
+        </w:rPr>
+        <w:t xml:space="preserve">My stress in this course is on the process of learning. If you strive to understand and apply the concepts you learned in class, you will be successful in it. Asking questions and doing is the best way to learn. There are no stupid questions. You are not in class to impress me but to learn and develop one step closer to being an independent researcher. Asking a lot and early is the way to go. Do not wait for five minutes before homework due time/quiz/project presentation to ask a question because I will not have sufficient time to go into details with you. </w:t>
+      </w:r>
+    </w:p>
+    <w:p>
+      <w:pPr>
+        <w:spacing w:before="100" w:beforeAutospacing="1" w:after="100" w:afterAutospacing="1"/>
+        <w:ind w:left="720"/>
+        <w:rPr>
+          <w:rFonts w:ascii="Times New Roman" w:eastAsia="Times New Roman" w:hAnsi="Times New Roman" w:cs="Times New Roman"/>
+        </w:rPr>
+      </w:pPr>
+      <w:r>
+        <w:rPr>
+          <w:rFonts w:ascii="Calibri" w:eastAsia="Times New Roman" w:hAnsi="Calibri" w:cs="Calibri"/>
+          <w:color w:val="666666"/>
+          <w:sz w:val="22"/>
+          <w:szCs w:val="22"/>
+        </w:rPr>
+        <w:t xml:space="preserve">All course material will be posted on NYU Classes. Lecture topics can change without notice depending on the students enrolled and their backgrounds. </w:t>
+      </w:r>
+    </w:p>
+    <w:p>
+      <w:pPr>
+        <w:spacing w:before="100" w:beforeAutospacing="1" w:after="100" w:afterAutospacing="1"/>
+        <w:rPr>
+          <w:rFonts w:ascii="Times New Roman" w:eastAsia="Times New Roman" w:hAnsi="Times New Roman" w:cs="Times New Roman"/>
+        </w:rPr>
+      </w:pPr>
+      <w:r>
+        <w:rPr>
+          <w:rFonts w:ascii="Calibri" w:eastAsia="Times New Roman" w:hAnsi="Calibri" w:cs="Calibri"/>
           <w:b/>
           <w:bCs/>
           <w:color w:val="518CD3"/>
         </w:rPr>
-        <w:t xml:space="preserve">Methods of </w:t>
-      </w:r>
-      <w:r>
-        <w:rPr>
-          <w:rFonts w:ascii="Calibri" w:eastAsia="Times New Roman" w:hAnsi="Calibri" w:cs="Calibri"/>
-          <w:b/>
-          <w:bCs/>
-          <w:color w:val="518CD3"/>
-        </w:rPr>
-        <w:t>I</w:t>
-      </w:r>
-      <w:r>
-        <w:rPr>
-          <w:rFonts w:ascii="Calibri" w:eastAsia="Times New Roman" w:hAnsi="Calibri" w:cs="Calibri"/>
-          <w:b/>
-          <w:bCs/>
-          <w:color w:val="518CD3"/>
-        </w:rPr>
-        <w:t xml:space="preserve">nstruction </w:t>
-      </w:r>
-    </w:p>
-    <w:p>
-      <w:pPr>
-        <w:spacing w:before="100" w:beforeAutospacing="1" w:after="100" w:afterAutospacing="1"/>
-        <w:ind w:left="720"/>
-        <w:rPr>
-          <w:rFonts w:ascii="SymbolMT" w:eastAsia="Times New Roman" w:hAnsi="SymbolMT" w:cs="Times New Roman"/>
-          <w:sz w:val="22"/>
-          <w:szCs w:val="22"/>
-        </w:rPr>
-      </w:pPr>
-      <w:r>
-        <w:rPr>
-          <w:rFonts w:ascii="Calibri" w:eastAsia="Times New Roman" w:hAnsi="Calibri" w:cs="Calibri"/>
-          <w:sz w:val="22"/>
-          <w:szCs w:val="22"/>
-        </w:rPr>
-        <w:t xml:space="preserve">The primary method of instruction is lectures supplemented with related assignments, readings, and projects </w:t>
-      </w:r>
-    </w:p>
-    <w:p>
-      <w:pPr>
-        <w:spacing w:before="100" w:beforeAutospacing="1" w:after="100" w:afterAutospacing="1"/>
-        <w:ind w:left="720"/>
-        <w:rPr>
-          <w:rFonts w:ascii="SymbolMT" w:eastAsia="Times New Roman" w:hAnsi="SymbolMT" w:cs="Times New Roman"/>
-          <w:sz w:val="22"/>
-          <w:szCs w:val="22"/>
-        </w:rPr>
-      </w:pPr>
-      <w:r>
-        <w:rPr>
-          <w:rFonts w:ascii="Calibri" w:eastAsia="Times New Roman" w:hAnsi="Calibri" w:cs="Calibri"/>
-          <w:color w:val="666666"/>
-          <w:sz w:val="22"/>
-          <w:szCs w:val="22"/>
-        </w:rPr>
-        <w:t xml:space="preserve">My stress in this course is on the process of learning. If you strive to understand and apply the concepts you learned in </w:t>
-      </w:r>
-      <w:proofErr w:type="gramStart"/>
-      <w:r>
-        <w:rPr>
-          <w:rFonts w:ascii="Calibri" w:eastAsia="Times New Roman" w:hAnsi="Calibri" w:cs="Calibri"/>
-          <w:color w:val="666666"/>
-          <w:sz w:val="22"/>
-          <w:szCs w:val="22"/>
-        </w:rPr>
-        <w:t>class,</w:t>
-      </w:r>
-      <w:proofErr w:type="gramEnd"/>
-      <w:r>
-        <w:rPr>
-          <w:rFonts w:ascii="Calibri" w:eastAsia="Times New Roman" w:hAnsi="Calibri" w:cs="Calibri"/>
-          <w:color w:val="666666"/>
-          <w:sz w:val="22"/>
-          <w:szCs w:val="22"/>
-        </w:rPr>
-        <w:t xml:space="preserve"> you will be successful in it. Asking questions and doing is the best way to learn. There are no stupid questions. You are not in class to impress me but to learn and develop one step closer to being an independent researcher. Asking a lot and early is the way to </w:t>
-      </w:r>
-      <w:r>
-        <w:rPr>
-          <w:rFonts w:ascii="Calibri" w:eastAsia="Times New Roman" w:hAnsi="Calibri" w:cs="Calibri"/>
-          <w:color w:val="666666"/>
-          <w:sz w:val="22"/>
-          <w:szCs w:val="22"/>
-        </w:rPr>
         <w:lastRenderedPageBreak/>
-        <w:t xml:space="preserve">go. Do not wait for five minutes before homework due time/quiz/project presentation to ask a question because I will not have sufficient time to go into details with you. </w:t>
-      </w:r>
-    </w:p>
-    <w:p>
-      <w:pPr>
-        <w:spacing w:before="100" w:beforeAutospacing="1" w:after="100" w:afterAutospacing="1"/>
-        <w:ind w:left="720"/>
-        <w:rPr>
-          <w:rFonts w:ascii="Times New Roman" w:eastAsia="Times New Roman" w:hAnsi="Times New Roman" w:cs="Times New Roman"/>
-        </w:rPr>
-      </w:pPr>
-      <w:r>
-        <w:rPr>
-          <w:rFonts w:ascii="Calibri" w:eastAsia="Times New Roman" w:hAnsi="Calibri" w:cs="Calibri"/>
-          <w:color w:val="666666"/>
-          <w:sz w:val="22"/>
-          <w:szCs w:val="22"/>
-        </w:rPr>
-        <w:t xml:space="preserve">All course material will be posted on NYU Classes. Lecture topics can change without notice depending on the students enrolled and their backgrounds. </w:t>
-      </w:r>
-    </w:p>
-    <w:p>
-      <w:pPr>
-        <w:spacing w:before="100" w:beforeAutospacing="1" w:after="100" w:afterAutospacing="1"/>
-        <w:rPr>
-          <w:rFonts w:ascii="Times New Roman" w:eastAsia="Times New Roman" w:hAnsi="Times New Roman" w:cs="Times New Roman"/>
-        </w:rPr>
-      </w:pPr>
-      <w:r>
-        <w:rPr>
-          <w:rFonts w:ascii="Calibri" w:eastAsia="Times New Roman" w:hAnsi="Calibri" w:cs="Calibri"/>
-          <w:b/>
-          <w:bCs/>
-          <w:color w:val="518CD3"/>
-        </w:rPr>
         <w:t xml:space="preserve">Projects </w:t>
       </w:r>
     </w:p>
@@ -1448,25 +1393,7 @@
           <w:sz w:val="22"/>
           <w:szCs w:val="22"/>
         </w:rPr>
-        <w:t>Format/Media: PowerPoint or other delivery mechanisms (</w:t>
-      </w:r>
-      <w:proofErr w:type="gramStart"/>
-      <w:r>
-        <w:rPr>
-          <w:rFonts w:ascii="Calibri" w:eastAsia="Times New Roman" w:hAnsi="Calibri" w:cs="Calibri"/>
-          <w:sz w:val="22"/>
-          <w:szCs w:val="22"/>
-        </w:rPr>
-        <w:t>i.e.</w:t>
-      </w:r>
-      <w:proofErr w:type="gramEnd"/>
-      <w:r>
-        <w:rPr>
-          <w:rFonts w:ascii="Calibri" w:eastAsia="Times New Roman" w:hAnsi="Calibri" w:cs="Calibri"/>
-          <w:sz w:val="22"/>
-          <w:szCs w:val="22"/>
-        </w:rPr>
-        <w:t xml:space="preserve"> Web-based) </w:t>
+        <w:t xml:space="preserve">Format/Media: PowerPoint or other delivery mechanisms (i.e. Web-based) </w:t>
       </w:r>
     </w:p>
     <w:p>
@@ -1761,6 +1688,7 @@
           <w:sz w:val="22"/>
           <w:szCs w:val="22"/>
         </w:rPr>
+        <w:lastRenderedPageBreak/>
         <w:t>Sommerville, “Software Engineering”, 10</w:t>
       </w:r>
       <w:proofErr w:type="spellStart"/>
@@ -2200,59 +2128,59 @@
           <w:bCs/>
           <w:color w:val="518CD3"/>
         </w:rPr>
+        <w:t xml:space="preserve">Class Participation </w:t>
+      </w:r>
+    </w:p>
+    <w:p>
+      <w:pPr>
+        <w:spacing w:before="100" w:beforeAutospacing="1" w:after="100" w:afterAutospacing="1"/>
+        <w:ind w:left="720"/>
+        <w:rPr>
+          <w:rFonts w:ascii="Times New Roman" w:eastAsia="Times New Roman" w:hAnsi="Times New Roman" w:cs="Times New Roman"/>
+        </w:rPr>
+      </w:pPr>
+      <w:r>
+        <w:rPr>
+          <w:rFonts w:ascii="Calibri" w:eastAsia="Times New Roman" w:hAnsi="Calibri" w:cs="Calibri"/>
+          <w:sz w:val="22"/>
+          <w:szCs w:val="22"/>
+        </w:rPr>
+        <w:t xml:space="preserve">Class participation includes actively engaging in class dialog and discussions and formal oral presentations. </w:t>
+      </w:r>
+    </w:p>
+    <w:p>
+      <w:pPr>
+        <w:spacing w:before="100" w:beforeAutospacing="1" w:after="100" w:afterAutospacing="1"/>
+        <w:jc w:val="center"/>
+        <w:rPr>
+          <w:rFonts w:ascii="Times New Roman" w:eastAsia="Times New Roman" w:hAnsi="Times New Roman" w:cs="Times New Roman"/>
+        </w:rPr>
+      </w:pPr>
+      <w:r>
+        <w:rPr>
+          <w:rFonts w:ascii="Calibri" w:eastAsia="Times New Roman" w:hAnsi="Calibri" w:cs="Calibri"/>
+          <w:b/>
+          <w:bCs/>
+          <w:color w:val="006DBF"/>
+        </w:rPr>
+        <w:t>Exams and Assessments</w:t>
+      </w:r>
+    </w:p>
+    <w:p>
+      <w:pPr>
+        <w:spacing w:before="100" w:beforeAutospacing="1" w:after="100" w:afterAutospacing="1"/>
+        <w:rPr>
+          <w:rFonts w:ascii="Times New Roman" w:eastAsia="Times New Roman" w:hAnsi="Times New Roman" w:cs="Times New Roman"/>
+        </w:rPr>
+      </w:pPr>
+      <w:r>
+        <w:rPr>
+          <w:rFonts w:ascii="Calibri" w:eastAsia="Times New Roman" w:hAnsi="Calibri" w:cs="Calibri"/>
+          <w:b/>
+          <w:bCs/>
+          <w:color w:val="518CD3"/>
+        </w:rPr>
         <w:lastRenderedPageBreak/>
-        <w:t xml:space="preserve">Class Participation </w:t>
-      </w:r>
-    </w:p>
-    <w:p>
-      <w:pPr>
-        <w:spacing w:before="100" w:beforeAutospacing="1" w:after="100" w:afterAutospacing="1"/>
-        <w:ind w:left="720"/>
-        <w:rPr>
-          <w:rFonts w:ascii="Times New Roman" w:eastAsia="Times New Roman" w:hAnsi="Times New Roman" w:cs="Times New Roman"/>
-        </w:rPr>
-      </w:pPr>
-      <w:r>
-        <w:rPr>
-          <w:rFonts w:ascii="Calibri" w:eastAsia="Times New Roman" w:hAnsi="Calibri" w:cs="Calibri"/>
-          <w:sz w:val="22"/>
-          <w:szCs w:val="22"/>
-        </w:rPr>
-        <w:t xml:space="preserve">Class participation includes actively engaging in class dialog and discussions and formal oral presentations. </w:t>
-      </w:r>
-    </w:p>
-    <w:p>
-      <w:pPr>
-        <w:spacing w:before="100" w:beforeAutospacing="1" w:after="100" w:afterAutospacing="1"/>
-        <w:jc w:val="center"/>
-        <w:rPr>
-          <w:rFonts w:ascii="Times New Roman" w:eastAsia="Times New Roman" w:hAnsi="Times New Roman" w:cs="Times New Roman"/>
-        </w:rPr>
-      </w:pPr>
-      <w:r>
-        <w:rPr>
-          <w:rFonts w:ascii="Calibri" w:eastAsia="Times New Roman" w:hAnsi="Calibri" w:cs="Calibri"/>
-          <w:b/>
-          <w:bCs/>
-          <w:color w:val="006DBF"/>
-        </w:rPr>
-        <w:t>Exams and Assessments</w:t>
-      </w:r>
-    </w:p>
-    <w:p>
-      <w:pPr>
-        <w:spacing w:before="100" w:beforeAutospacing="1" w:after="100" w:afterAutospacing="1"/>
-        <w:rPr>
-          <w:rFonts w:ascii="Times New Roman" w:eastAsia="Times New Roman" w:hAnsi="Times New Roman" w:cs="Times New Roman"/>
-        </w:rPr>
-      </w:pPr>
-      <w:r>
-        <w:rPr>
-          <w:rFonts w:ascii="Calibri" w:eastAsia="Times New Roman" w:hAnsi="Calibri" w:cs="Calibri"/>
-          <w:b/>
-          <w:bCs/>
-          <w:color w:val="518CD3"/>
-        </w:rPr>
         <w:t xml:space="preserve">Examinations </w:t>
       </w:r>
     </w:p>
@@ -2476,27 +2404,7 @@
           <w:sz w:val="22"/>
           <w:szCs w:val="22"/>
         </w:rPr>
-        <w:t xml:space="preserve">Homework will be </w:t>
-      </w:r>
-      <w:proofErr w:type="gramStart"/>
-      <w:r>
-        <w:rPr>
-          <w:rFonts w:ascii="Calibri" w:eastAsia="Times New Roman" w:hAnsi="Calibri" w:cs="Calibri"/>
-          <w:color w:val="666666"/>
-          <w:sz w:val="22"/>
-          <w:szCs w:val="22"/>
-        </w:rPr>
-        <w:t>assigned</w:t>
-      </w:r>
-      <w:proofErr w:type="gramEnd"/>
-      <w:r>
-        <w:rPr>
-          <w:rFonts w:ascii="Calibri" w:eastAsia="Times New Roman" w:hAnsi="Calibri" w:cs="Calibri"/>
-          <w:color w:val="666666"/>
-          <w:sz w:val="22"/>
-          <w:szCs w:val="22"/>
-        </w:rPr>
-        <w:t xml:space="preserve"> and solutions posted at this course site. Students are required to turn in their homework on time, by the beginning of the class, on the day the homework is due. Homework will count toward the final grade. </w:t>
+        <w:t xml:space="preserve">Homework will be assigned and solutions posted at this course site. Students are required to turn in their homework on time, by the beginning of the class, on the day the homework is due. Homework will count toward the final grade. </w:t>
       </w:r>
     </w:p>
     <w:p>
@@ -2603,17 +2511,7 @@
           <w:sz w:val="22"/>
           <w:szCs w:val="22"/>
         </w:rPr>
-        <w:t xml:space="preserve">Grading is absolute, not on a curve. This means I will grade you based solely on your work and will not compare you to the others in the class. This is done so that you can obtain a </w:t>
-      </w:r>
-      <w:r>
-        <w:rPr>
-          <w:rFonts w:ascii="Calibri" w:eastAsia="Times New Roman" w:hAnsi="Calibri" w:cs="Calibri"/>
-          <w:color w:val="666666"/>
-          <w:sz w:val="22"/>
-          <w:szCs w:val="22"/>
-        </w:rPr>
-        <w:lastRenderedPageBreak/>
-        <w:t xml:space="preserve">grade based on your independent performance and not in competition with others. This also means that everyone can get an A (everyone can get another grade as well, but I am hoping you will strive for better). The final grade will be calculated as follows: </w:t>
+        <w:t xml:space="preserve">Grading is absolute, not on a curve. This means I will grade you based solely on your work and will not compare you to the others in the class. This is done so that you can obtain a grade based on your independent performance and not in competition with others. This also means that everyone can get an A (everyone can get another grade as well, but I am hoping you will strive for better). The final grade will be calculated as follows: </w:t>
       </w:r>
     </w:p>
     <w:p>
@@ -2725,6 +2623,7 @@
           <w:sz w:val="22"/>
           <w:szCs w:val="22"/>
         </w:rPr>
+        <w:lastRenderedPageBreak/>
         <w:t xml:space="preserve">45%: team project (35%). </w:t>
       </w:r>
     </w:p>
@@ -2969,43 +2868,7 @@
           <w:sz w:val="22"/>
           <w:szCs w:val="22"/>
         </w:rPr>
-        <w:t xml:space="preserve">Plagiarism, cheating, sharing of examination answers, submitting work done by others as your own, and all other forms of deception proscribed in </w:t>
-      </w:r>
-      <w:proofErr w:type="gramStart"/>
-      <w:r>
-        <w:rPr>
-          <w:rFonts w:ascii="Calibri" w:eastAsia="Times New Roman" w:hAnsi="Calibri" w:cs="Calibri"/>
-          <w:sz w:val="22"/>
-          <w:szCs w:val="22"/>
-        </w:rPr>
-        <w:t>University</w:t>
-      </w:r>
-      <w:proofErr w:type="gramEnd"/>
-      <w:r>
-        <w:rPr>
-          <w:rFonts w:ascii="Calibri" w:eastAsia="Times New Roman" w:hAnsi="Calibri" w:cs="Calibri"/>
-          <w:sz w:val="22"/>
-          <w:szCs w:val="22"/>
-        </w:rPr>
-        <w:t xml:space="preserve"> rules are forbidden. For the sake of your own dignity and self-esteem, it is better to get a low grade than to engage in dishonesty. (</w:t>
-      </w:r>
-      <w:proofErr w:type="gramStart"/>
-      <w:r>
-        <w:rPr>
-          <w:rFonts w:ascii="Calibri" w:eastAsia="Times New Roman" w:hAnsi="Calibri" w:cs="Calibri"/>
-          <w:sz w:val="22"/>
-          <w:szCs w:val="22"/>
-        </w:rPr>
-        <w:t>see</w:t>
-      </w:r>
-      <w:proofErr w:type="gramEnd"/>
-      <w:r>
-        <w:rPr>
-          <w:rFonts w:ascii="Calibri" w:eastAsia="Times New Roman" w:hAnsi="Calibri" w:cs="Calibri"/>
-          <w:sz w:val="22"/>
-          <w:szCs w:val="22"/>
-        </w:rPr>
-        <w:t xml:space="preserve"> NYU/Tandon Policy for additional details). </w:t>
+        <w:t xml:space="preserve">Plagiarism, cheating, sharing of examination answers, submitting work done by others as your own, and all other forms of deception proscribed in University rules are forbidden. For the sake of your own dignity and self-esteem, it is better to get a low grade than to engage in dishonesty. (see NYU/Tandon Policy for additional details). </w:t>
       </w:r>
       <w:r>
         <w:rPr>
@@ -3014,17 +2877,7 @@
           <w:sz w:val="22"/>
           <w:szCs w:val="22"/>
         </w:rPr>
-        <w:t xml:space="preserve">https://engineering.nyu.edu/campus-and- </w:t>
-      </w:r>
-      <w:r>
-        <w:rPr>
-          <w:rFonts w:ascii="Calibri" w:eastAsia="Times New Roman" w:hAnsi="Calibri" w:cs="Calibri"/>
-          <w:color w:val="0000FF"/>
-          <w:sz w:val="22"/>
-          <w:szCs w:val="22"/>
-        </w:rPr>
-        <w:lastRenderedPageBreak/>
-        <w:t xml:space="preserve">community/student-life/office-student-affairs/policies/student-code-conduct and </w:t>
+        <w:t xml:space="preserve">https://engineering.nyu.edu/campus-and- community/student-life/office-student-affairs/policies/student-code-conduct and </w:t>
       </w:r>
       <w:r>
         <w:rPr>
@@ -3067,6 +2920,7 @@
           <w:sz w:val="22"/>
           <w:szCs w:val="22"/>
         </w:rPr>
+        <w:lastRenderedPageBreak/>
         <w:t xml:space="preserve">An absence can be excused if you have missed no more than </w:t>
       </w:r>
       <w:r>
@@ -3498,8 +3352,51 @@
           <w:sz w:val="22"/>
           <w:szCs w:val="22"/>
         </w:rPr>
+        <w:t xml:space="preserve">The School of Engineering’s policy requires students provide Deanna Rayment, the Coordinator of Student Advocacy, Compliance, and Student Affairs with written notification 14 days in advance of the days to be taken off using the online form. </w:t>
+      </w:r>
+    </w:p>
+    <w:p>
+      <w:pPr>
+        <w:spacing w:before="100" w:beforeAutospacing="1" w:after="100" w:afterAutospacing="1"/>
+        <w:rPr>
+          <w:rFonts w:ascii="Times New Roman" w:eastAsia="Times New Roman" w:hAnsi="Times New Roman" w:cs="Times New Roman"/>
+        </w:rPr>
+      </w:pPr>
+      <w:r>
+        <w:rPr>
+          <w:rFonts w:ascii="Calibri" w:eastAsia="Times New Roman" w:hAnsi="Calibri" w:cs="Calibri"/>
+          <w:b/>
+          <w:bCs/>
+          <w:color w:val="4F7FBC"/>
+        </w:rPr>
+        <w:t xml:space="preserve">Tandon Academic Calendar </w:t>
+      </w:r>
+    </w:p>
+    <w:p>
+      <w:pPr>
+        <w:spacing w:before="100" w:beforeAutospacing="1" w:after="100" w:afterAutospacing="1"/>
+        <w:ind w:left="720"/>
+        <w:rPr>
+          <w:rFonts w:ascii="Times New Roman" w:eastAsia="Times New Roman" w:hAnsi="Times New Roman" w:cs="Times New Roman"/>
+        </w:rPr>
+      </w:pPr>
+      <w:r>
+        <w:rPr>
+          <w:rFonts w:ascii="Calibri" w:eastAsia="Times New Roman" w:hAnsi="Calibri" w:cs="Calibri"/>
+          <w:sz w:val="22"/>
+          <w:szCs w:val="22"/>
+        </w:rPr>
         <w:lastRenderedPageBreak/>
-        <w:t xml:space="preserve">The School of Engineering’s policy requires students provide Deanna Rayment, the Coordinator of Student Advocacy, Compliance, and Student Affairs with written notification 14 days in advance of the days to be taken off using the online form. </w:t>
+        <w:t xml:space="preserve">The Academic Calendar provides all relevant holidays, breaks, commencement, school start/end dates as well as Registration and bursar dates. </w:t>
+      </w:r>
+      <w:r>
+        <w:rPr>
+          <w:rFonts w:ascii="Calibri" w:eastAsia="Times New Roman" w:hAnsi="Calibri" w:cs="Calibri"/>
+          <w:color w:val="0000FF"/>
+          <w:sz w:val="22"/>
+          <w:szCs w:val="22"/>
+        </w:rPr>
+        <w:t xml:space="preserve">https://www.nyu.edu/registrar/calendars/university-academic-calendar.html </w:t>
       </w:r>
     </w:p>
     <w:p>
@@ -3516,7 +3413,7 @@
           <w:bCs/>
           <w:color w:val="4F7FBC"/>
         </w:rPr>
-        <w:t xml:space="preserve">Tandon Academic Calendar </w:t>
+        <w:t xml:space="preserve">Learning Analytics </w:t>
       </w:r>
     </w:p>
     <w:p>
@@ -3530,74 +3427,11 @@
       <w:r>
         <w:rPr>
           <w:rFonts w:ascii="Calibri" w:eastAsia="Times New Roman" w:hAnsi="Calibri" w:cs="Calibri"/>
-          <w:sz w:val="22"/>
-          <w:szCs w:val="22"/>
-        </w:rPr>
-        <w:t xml:space="preserve">The Academic Calendar provides all relevant holidays, breaks, commencement, school start/end dates as well as Registration and bursar dates. </w:t>
-      </w:r>
-      <w:r>
-        <w:rPr>
-          <w:rFonts w:ascii="Calibri" w:eastAsia="Times New Roman" w:hAnsi="Calibri" w:cs="Calibri"/>
-          <w:color w:val="0000FF"/>
-          <w:sz w:val="22"/>
-          <w:szCs w:val="22"/>
-        </w:rPr>
-        <w:t xml:space="preserve">https://www.nyu.edu/registrar/calendars/university-academic-calendar.html </w:t>
-      </w:r>
-    </w:p>
-    <w:p>
-      <w:pPr>
-        <w:spacing w:before="100" w:beforeAutospacing="1" w:after="100" w:afterAutospacing="1"/>
-        <w:rPr>
-          <w:rFonts w:ascii="Times New Roman" w:eastAsia="Times New Roman" w:hAnsi="Times New Roman" w:cs="Times New Roman"/>
-        </w:rPr>
-      </w:pPr>
-      <w:r>
-        <w:rPr>
-          <w:rFonts w:ascii="Calibri" w:eastAsia="Times New Roman" w:hAnsi="Calibri" w:cs="Calibri"/>
-          <w:b/>
-          <w:bCs/>
-          <w:color w:val="4F7FBC"/>
-        </w:rPr>
-        <w:t xml:space="preserve">Learning Analytics </w:t>
-      </w:r>
-    </w:p>
-    <w:p>
-      <w:pPr>
-        <w:spacing w:before="100" w:beforeAutospacing="1" w:after="100" w:afterAutospacing="1"/>
-        <w:ind w:left="720"/>
-        <w:rPr>
-          <w:rFonts w:ascii="Times New Roman" w:eastAsia="Times New Roman" w:hAnsi="Times New Roman" w:cs="Times New Roman"/>
-        </w:rPr>
-      </w:pPr>
-      <w:r>
-        <w:rPr>
-          <w:rFonts w:ascii="Calibri" w:eastAsia="Times New Roman" w:hAnsi="Calibri" w:cs="Calibri"/>
           <w:color w:val="333A44"/>
           <w:sz w:val="22"/>
           <w:szCs w:val="22"/>
         </w:rPr>
-        <w:t xml:space="preserve">"Learner engagement, both in class and online, is an important element of this course. I will be looking at our class interactions both in person and digitally </w:t>
-      </w:r>
-      <w:proofErr w:type="gramStart"/>
-      <w:r>
-        <w:rPr>
-          <w:rFonts w:ascii="Calibri" w:eastAsia="Times New Roman" w:hAnsi="Calibri" w:cs="Calibri"/>
-          <w:color w:val="333A44"/>
-          <w:sz w:val="22"/>
-          <w:szCs w:val="22"/>
-        </w:rPr>
-        <w:t>in order to</w:t>
-      </w:r>
-      <w:proofErr w:type="gramEnd"/>
-      <w:r>
-        <w:rPr>
-          <w:rFonts w:ascii="Calibri" w:eastAsia="Times New Roman" w:hAnsi="Calibri" w:cs="Calibri"/>
-          <w:color w:val="333A44"/>
-          <w:sz w:val="22"/>
-          <w:szCs w:val="22"/>
-        </w:rPr>
-        <w:t xml:space="preserve"> tailor the course to best meet your learning needs and make improvements to the course design overall. In person, this means “reading the room” by looking at how students engage with different course materials and activities. Online this means digitally “reading the room” by looking at information about how students engage with different course materials and activities." </w:t>
+        <w:t xml:space="preserve">"Learner engagement, both in class and online, is an important element of this course. I will be looking at our class interactions both in person and digitally in order to tailor the course to best meet your learning needs and make improvements to the course design overall. In person, this means “reading the room” by looking at how students engage with different course materials and activities. Online this means digitally “reading the room” by looking at information about how students engage with different course materials and activities." </w:t>
       </w:r>
     </w:p>
     <w:p>

</xml_diff>

<commit_message>
Updated fall 2021 syllabus.
</commit_message>
<xml_diff>
--- a/syllabi/4513F2021Syllabus.docx
+++ b/syllabi/4513F2021Syllabus.docx
@@ -787,7 +787,25 @@
           <w:sz w:val="22"/>
           <w:szCs w:val="22"/>
         </w:rPr>
-        <w:t xml:space="preserve">of this course is to introduce you to software-engineering techniques that can be applied to practical software projects. Upon the successful completion of the course you will be </w:t>
+        <w:t xml:space="preserve">of this course is to introduce you to software-engineering techniques that can be applied to practical software projects. Upon the successful completion of the </w:t>
+      </w:r>
+      <w:proofErr w:type="gramStart"/>
+      <w:r>
+        <w:rPr>
+          <w:rFonts w:ascii="Calibri" w:eastAsia="Times New Roman" w:hAnsi="Calibri" w:cs="Calibri"/>
+          <w:sz w:val="22"/>
+          <w:szCs w:val="22"/>
+        </w:rPr>
+        <w:t>course</w:t>
+      </w:r>
+      <w:proofErr w:type="gramEnd"/>
+      <w:r>
+        <w:rPr>
+          <w:rFonts w:ascii="Calibri" w:eastAsia="Times New Roman" w:hAnsi="Calibri" w:cs="Calibri"/>
+          <w:sz w:val="22"/>
+          <w:szCs w:val="22"/>
+        </w:rPr>
+        <w:t xml:space="preserve"> you will be </w:t>
       </w:r>
       <w:r>
         <w:rPr>
@@ -1393,7 +1411,25 @@
           <w:sz w:val="22"/>
           <w:szCs w:val="22"/>
         </w:rPr>
-        <w:t xml:space="preserve">Format/Media: PowerPoint or other delivery mechanisms (i.e. Web-based) </w:t>
+        <w:t>Format/Media: PowerPoint or other delivery mechanisms (</w:t>
+      </w:r>
+      <w:proofErr w:type="gramStart"/>
+      <w:r>
+        <w:rPr>
+          <w:rFonts w:ascii="Calibri" w:eastAsia="Times New Roman" w:hAnsi="Calibri" w:cs="Calibri"/>
+          <w:sz w:val="22"/>
+          <w:szCs w:val="22"/>
+        </w:rPr>
+        <w:t>i.e.</w:t>
+      </w:r>
+      <w:proofErr w:type="gramEnd"/>
+      <w:r>
+        <w:rPr>
+          <w:rFonts w:ascii="Calibri" w:eastAsia="Times New Roman" w:hAnsi="Calibri" w:cs="Calibri"/>
+          <w:sz w:val="22"/>
+          <w:szCs w:val="22"/>
+        </w:rPr>
+        <w:t xml:space="preserve"> Web-based) </w:t>
       </w:r>
     </w:p>
     <w:p>
@@ -2198,31 +2234,23 @@
           <w:sz w:val="22"/>
           <w:szCs w:val="22"/>
         </w:rPr>
-        <w:t xml:space="preserve">A midterm exam </w:t>
-      </w:r>
-      <w:r>
-        <w:rPr>
-          <w:rFonts w:ascii="Calibri" w:eastAsia="Times New Roman" w:hAnsi="Calibri" w:cs="Calibri"/>
-          <w:sz w:val="22"/>
-          <w:szCs w:val="22"/>
-        </w:rPr>
-        <w:t xml:space="preserve">will be given </w:t>
-      </w:r>
-      <w:r>
-        <w:rPr>
-          <w:rFonts w:ascii="Calibri" w:eastAsia="Times New Roman" w:hAnsi="Calibri" w:cs="Calibri"/>
-          <w:sz w:val="22"/>
-          <w:szCs w:val="22"/>
-        </w:rPr>
-        <w:t xml:space="preserve">on March 23. There will also be a </w:t>
-      </w:r>
-      <w:r>
-        <w:rPr>
-          <w:rFonts w:ascii="Calibri" w:eastAsia="Times New Roman" w:hAnsi="Calibri" w:cs="Calibri"/>
-          <w:sz w:val="22"/>
-          <w:szCs w:val="22"/>
-        </w:rPr>
-        <w:t xml:space="preserve">final project. The midterm exam covers material from the beginning of the semester up to the exam. Exam/quiz questions are based on material from the text and lectures. </w:t>
+        <w:t xml:space="preserve">There will be </w:t>
+      </w:r>
+      <w:r>
+        <w:rPr>
+          <w:rFonts w:ascii="Calibri" w:eastAsia="Times New Roman" w:hAnsi="Calibri" w:cs="Calibri"/>
+          <w:sz w:val="22"/>
+          <w:szCs w:val="22"/>
+        </w:rPr>
+        <w:t>several projects and regular quizzes. Q</w:t>
+      </w:r>
+      <w:r>
+        <w:rPr>
+          <w:rFonts w:ascii="Calibri" w:eastAsia="Times New Roman" w:hAnsi="Calibri" w:cs="Calibri"/>
+          <w:sz w:val="22"/>
+          <w:szCs w:val="22"/>
+        </w:rPr>
+        <w:t xml:space="preserve">uestions are based on material from the text and lectures. </w:t>
       </w:r>
     </w:p>
     <w:p>
@@ -2404,7 +2432,27 @@
           <w:sz w:val="22"/>
           <w:szCs w:val="22"/>
         </w:rPr>
-        <w:t xml:space="preserve">Homework will be assigned and solutions posted at this course site. Students are required to turn in their homework on time, by the beginning of the class, on the day the homework is due. Homework will count toward the final grade. </w:t>
+        <w:t xml:space="preserve">Homework will be </w:t>
+      </w:r>
+      <w:proofErr w:type="gramStart"/>
+      <w:r>
+        <w:rPr>
+          <w:rFonts w:ascii="Calibri" w:eastAsia="Times New Roman" w:hAnsi="Calibri" w:cs="Calibri"/>
+          <w:color w:val="666666"/>
+          <w:sz w:val="22"/>
+          <w:szCs w:val="22"/>
+        </w:rPr>
+        <w:t>assigned</w:t>
+      </w:r>
+      <w:proofErr w:type="gramEnd"/>
+      <w:r>
+        <w:rPr>
+          <w:rFonts w:ascii="Calibri" w:eastAsia="Times New Roman" w:hAnsi="Calibri" w:cs="Calibri"/>
+          <w:color w:val="666666"/>
+          <w:sz w:val="22"/>
+          <w:szCs w:val="22"/>
+        </w:rPr>
+        <w:t xml:space="preserve"> and solutions posted at this course site. Students are required to turn in their homework on time, by the beginning of the class, on the day the homework is due. Homework will count toward the final grade. </w:t>
       </w:r>
     </w:p>
     <w:p>
@@ -2539,7 +2587,7 @@
           <w:sz w:val="22"/>
           <w:szCs w:val="22"/>
         </w:rPr>
-        <w:t xml:space="preserve">15%: class participation/attendance </w:t>
+        <w:t xml:space="preserve">5%: class participation </w:t>
       </w:r>
     </w:p>
     <w:p>
@@ -2567,7 +2615,16 @@
           <w:sz w:val="22"/>
           <w:szCs w:val="22"/>
         </w:rPr>
-        <w:t xml:space="preserve">10%: homework </w:t>
+        <w:t>40</w:t>
+      </w:r>
+      <w:r>
+        <w:rPr>
+          <w:rFonts w:ascii="Calibri" w:eastAsia="Times New Roman" w:hAnsi="Calibri" w:cs="Calibri"/>
+          <w:color w:val="666666"/>
+          <w:sz w:val="22"/>
+          <w:szCs w:val="22"/>
+        </w:rPr>
+        <w:t xml:space="preserve">%: quizzes/exams </w:t>
       </w:r>
     </w:p>
     <w:p>
@@ -2595,20 +2652,39 @@
           <w:sz w:val="22"/>
           <w:szCs w:val="22"/>
         </w:rPr>
-        <w:t xml:space="preserve">30%: quizzes/exams </w:t>
-      </w:r>
-    </w:p>
-    <w:p>
-      <w:pPr>
-        <w:numPr>
-          <w:ilvl w:val="0"/>
-          <w:numId w:val="4"/>
-        </w:numPr>
-        <w:tabs>
-          <w:tab w:val="num" w:pos="1440"/>
-        </w:tabs>
-        <w:spacing w:before="100" w:beforeAutospacing="1" w:after="100" w:afterAutospacing="1"/>
-        <w:ind w:left="1800"/>
+        <w:t>5</w:t>
+      </w:r>
+      <w:r>
+        <w:rPr>
+          <w:rFonts w:ascii="Calibri" w:eastAsia="Times New Roman" w:hAnsi="Calibri" w:cs="Calibri"/>
+          <w:color w:val="666666"/>
+          <w:sz w:val="22"/>
+          <w:szCs w:val="22"/>
+        </w:rPr>
+        <w:t>5%: project</w:t>
+      </w:r>
+      <w:r>
+        <w:rPr>
+          <w:rFonts w:ascii="Calibri" w:eastAsia="Times New Roman" w:hAnsi="Calibri" w:cs="Calibri"/>
+          <w:color w:val="666666"/>
+          <w:sz w:val="22"/>
+          <w:szCs w:val="22"/>
+        </w:rPr>
+        <w:t>s</w:t>
+      </w:r>
+      <w:r>
+        <w:rPr>
+          <w:rFonts w:ascii="Calibri" w:eastAsia="Times New Roman" w:hAnsi="Calibri" w:cs="Calibri"/>
+          <w:color w:val="666666"/>
+          <w:sz w:val="22"/>
+          <w:szCs w:val="22"/>
+        </w:rPr>
+        <w:t xml:space="preserve"> (35%). </w:t>
+      </w:r>
+    </w:p>
+    <w:p>
+      <w:pPr>
+        <w:spacing w:before="100" w:beforeAutospacing="1" w:after="100" w:afterAutospacing="1"/>
         <w:rPr>
           <w:rFonts w:ascii="SymbolMT" w:eastAsia="Times New Roman" w:hAnsi="SymbolMT" w:cs="Times New Roman"/>
           <w:color w:val="666666"/>
@@ -2619,31 +2695,11 @@
       <w:r>
         <w:rPr>
           <w:rFonts w:ascii="Calibri" w:eastAsia="Times New Roman" w:hAnsi="Calibri" w:cs="Calibri"/>
-          <w:color w:val="666666"/>
-          <w:sz w:val="22"/>
-          <w:szCs w:val="22"/>
+          <w:b/>
+          <w:bCs/>
+          <w:color w:val="006DBF"/>
         </w:rPr>
         <w:lastRenderedPageBreak/>
-        <w:t xml:space="preserve">45%: team project (35%). </w:t>
-      </w:r>
-    </w:p>
-    <w:p>
-      <w:pPr>
-        <w:spacing w:before="100" w:beforeAutospacing="1" w:after="100" w:afterAutospacing="1"/>
-        <w:rPr>
-          <w:rFonts w:ascii="SymbolMT" w:eastAsia="Times New Roman" w:hAnsi="SymbolMT" w:cs="Times New Roman"/>
-          <w:color w:val="666666"/>
-          <w:sz w:val="22"/>
-          <w:szCs w:val="22"/>
-        </w:rPr>
-      </w:pPr>
-      <w:r>
-        <w:rPr>
-          <w:rFonts w:ascii="Calibri" w:eastAsia="Times New Roman" w:hAnsi="Calibri" w:cs="Calibri"/>
-          <w:b/>
-          <w:bCs/>
-          <w:color w:val="006DBF"/>
-        </w:rPr>
         <w:t xml:space="preserve">Performance Status </w:t>
       </w:r>
     </w:p>
@@ -2868,7 +2924,43 @@
           <w:sz w:val="22"/>
           <w:szCs w:val="22"/>
         </w:rPr>
-        <w:t xml:space="preserve">Plagiarism, cheating, sharing of examination answers, submitting work done by others as your own, and all other forms of deception proscribed in University rules are forbidden. For the sake of your own dignity and self-esteem, it is better to get a low grade than to engage in dishonesty. (see NYU/Tandon Policy for additional details). </w:t>
+        <w:t xml:space="preserve">Plagiarism, cheating, sharing of examination answers, submitting work done by others as your own, and all other forms of deception proscribed in </w:t>
+      </w:r>
+      <w:proofErr w:type="gramStart"/>
+      <w:r>
+        <w:rPr>
+          <w:rFonts w:ascii="Calibri" w:eastAsia="Times New Roman" w:hAnsi="Calibri" w:cs="Calibri"/>
+          <w:sz w:val="22"/>
+          <w:szCs w:val="22"/>
+        </w:rPr>
+        <w:t>University</w:t>
+      </w:r>
+      <w:proofErr w:type="gramEnd"/>
+      <w:r>
+        <w:rPr>
+          <w:rFonts w:ascii="Calibri" w:eastAsia="Times New Roman" w:hAnsi="Calibri" w:cs="Calibri"/>
+          <w:sz w:val="22"/>
+          <w:szCs w:val="22"/>
+        </w:rPr>
+        <w:t xml:space="preserve"> rules are forbidden. For the sake of your own dignity and self-esteem, it is better to get a low grade than to engage in dishonesty. (</w:t>
+      </w:r>
+      <w:proofErr w:type="gramStart"/>
+      <w:r>
+        <w:rPr>
+          <w:rFonts w:ascii="Calibri" w:eastAsia="Times New Roman" w:hAnsi="Calibri" w:cs="Calibri"/>
+          <w:sz w:val="22"/>
+          <w:szCs w:val="22"/>
+        </w:rPr>
+        <w:t>see</w:t>
+      </w:r>
+      <w:proofErr w:type="gramEnd"/>
+      <w:r>
+        <w:rPr>
+          <w:rFonts w:ascii="Calibri" w:eastAsia="Times New Roman" w:hAnsi="Calibri" w:cs="Calibri"/>
+          <w:sz w:val="22"/>
+          <w:szCs w:val="22"/>
+        </w:rPr>
+        <w:t xml:space="preserve"> NYU/Tandon Policy for additional details). </w:t>
       </w:r>
       <w:r>
         <w:rPr>
@@ -2920,42 +3012,42 @@
           <w:sz w:val="22"/>
           <w:szCs w:val="22"/>
         </w:rPr>
+        <w:t xml:space="preserve">An absence can be excused if you have missed no more than </w:t>
+      </w:r>
+      <w:r>
+        <w:rPr>
+          <w:rFonts w:ascii="Calibri" w:eastAsia="Times New Roman" w:hAnsi="Calibri" w:cs="Calibri"/>
+          <w:b/>
+          <w:bCs/>
+          <w:sz w:val="22"/>
+          <w:szCs w:val="22"/>
+        </w:rPr>
+        <w:t xml:space="preserve">10 days of school. </w:t>
+      </w:r>
+      <w:r>
+        <w:rPr>
+          <w:rFonts w:ascii="Calibri" w:eastAsia="Times New Roman" w:hAnsi="Calibri" w:cs="Calibri"/>
+          <w:sz w:val="22"/>
+          <w:szCs w:val="22"/>
+        </w:rPr>
+        <w:t xml:space="preserve">If an illness or special circumstance has caused you to miss more than two weeks of school, please refer to the section labeled Medical Leave of Absence. </w:t>
+      </w:r>
+    </w:p>
+    <w:p>
+      <w:pPr>
+        <w:spacing w:before="100" w:beforeAutospacing="1" w:after="100" w:afterAutospacing="1"/>
+        <w:ind w:left="720"/>
+        <w:rPr>
+          <w:rFonts w:ascii="Times New Roman" w:eastAsia="Times New Roman" w:hAnsi="Times New Roman" w:cs="Times New Roman"/>
+        </w:rPr>
+      </w:pPr>
+      <w:r>
+        <w:rPr>
+          <w:rFonts w:ascii="Calibri" w:eastAsia="Times New Roman" w:hAnsi="Calibri" w:cs="Calibri"/>
+          <w:sz w:val="22"/>
+          <w:szCs w:val="22"/>
+        </w:rPr>
         <w:lastRenderedPageBreak/>
-        <w:t xml:space="preserve">An absence can be excused if you have missed no more than </w:t>
-      </w:r>
-      <w:r>
-        <w:rPr>
-          <w:rFonts w:ascii="Calibri" w:eastAsia="Times New Roman" w:hAnsi="Calibri" w:cs="Calibri"/>
-          <w:b/>
-          <w:bCs/>
-          <w:sz w:val="22"/>
-          <w:szCs w:val="22"/>
-        </w:rPr>
-        <w:t xml:space="preserve">10 days of school. </w:t>
-      </w:r>
-      <w:r>
-        <w:rPr>
-          <w:rFonts w:ascii="Calibri" w:eastAsia="Times New Roman" w:hAnsi="Calibri" w:cs="Calibri"/>
-          <w:sz w:val="22"/>
-          <w:szCs w:val="22"/>
-        </w:rPr>
-        <w:t xml:space="preserve">If an illness or special circumstance has caused you to miss more than two weeks of school, please refer to the section labeled Medical Leave of Absence. </w:t>
-      </w:r>
-    </w:p>
-    <w:p>
-      <w:pPr>
-        <w:spacing w:before="100" w:beforeAutospacing="1" w:after="100" w:afterAutospacing="1"/>
-        <w:ind w:left="720"/>
-        <w:rPr>
-          <w:rFonts w:ascii="Times New Roman" w:eastAsia="Times New Roman" w:hAnsi="Times New Roman" w:cs="Times New Roman"/>
-        </w:rPr>
-      </w:pPr>
-      <w:r>
-        <w:rPr>
-          <w:rFonts w:ascii="Calibri" w:eastAsia="Times New Roman" w:hAnsi="Calibri" w:cs="Calibri"/>
-          <w:sz w:val="22"/>
-          <w:szCs w:val="22"/>
-        </w:rPr>
         <w:t xml:space="preserve">Students may request special accommodations for an absence to be excused in the following cases: </w:t>
       </w:r>
     </w:p>
@@ -3386,33 +3478,33 @@
           <w:sz w:val="22"/>
           <w:szCs w:val="22"/>
         </w:rPr>
+        <w:t xml:space="preserve">The Academic Calendar provides all relevant holidays, breaks, commencement, school start/end dates as well as Registration and bursar dates. </w:t>
+      </w:r>
+      <w:r>
+        <w:rPr>
+          <w:rFonts w:ascii="Calibri" w:eastAsia="Times New Roman" w:hAnsi="Calibri" w:cs="Calibri"/>
+          <w:color w:val="0000FF"/>
+          <w:sz w:val="22"/>
+          <w:szCs w:val="22"/>
+        </w:rPr>
+        <w:t xml:space="preserve">https://www.nyu.edu/registrar/calendars/university-academic-calendar.html </w:t>
+      </w:r>
+    </w:p>
+    <w:p>
+      <w:pPr>
+        <w:spacing w:before="100" w:beforeAutospacing="1" w:after="100" w:afterAutospacing="1"/>
+        <w:rPr>
+          <w:rFonts w:ascii="Times New Roman" w:eastAsia="Times New Roman" w:hAnsi="Times New Roman" w:cs="Times New Roman"/>
+        </w:rPr>
+      </w:pPr>
+      <w:r>
+        <w:rPr>
+          <w:rFonts w:ascii="Calibri" w:eastAsia="Times New Roman" w:hAnsi="Calibri" w:cs="Calibri"/>
+          <w:b/>
+          <w:bCs/>
+          <w:color w:val="4F7FBC"/>
+        </w:rPr>
         <w:lastRenderedPageBreak/>
-        <w:t xml:space="preserve">The Academic Calendar provides all relevant holidays, breaks, commencement, school start/end dates as well as Registration and bursar dates. </w:t>
-      </w:r>
-      <w:r>
-        <w:rPr>
-          <w:rFonts w:ascii="Calibri" w:eastAsia="Times New Roman" w:hAnsi="Calibri" w:cs="Calibri"/>
-          <w:color w:val="0000FF"/>
-          <w:sz w:val="22"/>
-          <w:szCs w:val="22"/>
-        </w:rPr>
-        <w:t xml:space="preserve">https://www.nyu.edu/registrar/calendars/university-academic-calendar.html </w:t>
-      </w:r>
-    </w:p>
-    <w:p>
-      <w:pPr>
-        <w:spacing w:before="100" w:beforeAutospacing="1" w:after="100" w:afterAutospacing="1"/>
-        <w:rPr>
-          <w:rFonts w:ascii="Times New Roman" w:eastAsia="Times New Roman" w:hAnsi="Times New Roman" w:cs="Times New Roman"/>
-        </w:rPr>
-      </w:pPr>
-      <w:r>
-        <w:rPr>
-          <w:rFonts w:ascii="Calibri" w:eastAsia="Times New Roman" w:hAnsi="Calibri" w:cs="Calibri"/>
-          <w:b/>
-          <w:bCs/>
-          <w:color w:val="4F7FBC"/>
-        </w:rPr>
         <w:t xml:space="preserve">Learning Analytics </w:t>
       </w:r>
     </w:p>

</xml_diff>